<commit_message>
presentation for complex systems seminar
</commit_message>
<xml_diff>
--- a/papers/poster_abstract.docx
+++ b/papers/poster_abstract.docx
@@ -78,8 +78,20 @@
           <w:szCs w:val="24"/>
           <w:lang w:val="en-US" w:eastAsia="ja-JP"/>
         </w:rPr>
-        <w:t>T. Gubiec</w:t>
-      </w:r>
+        <w:t xml:space="preserve">T. </w:t>
+      </w:r>
+      <w:proofErr w:type="spellStart"/>
+      <w:r>
+        <w:rPr>
+          <w:rFonts w:ascii="Times" w:eastAsiaTheme="minorEastAsia" w:hAnsi="Times" w:cs="Times"/>
+          <w:b/>
+          <w:sz w:val="24"/>
+          <w:szCs w:val="24"/>
+          <w:lang w:val="en-US" w:eastAsia="ja-JP"/>
+        </w:rPr>
+        <w:t>Gubiec</w:t>
+      </w:r>
+      <w:proofErr w:type="spellEnd"/>
       <w:r>
         <w:rPr>
           <w:rFonts w:ascii="Times" w:eastAsiaTheme="minorEastAsia" w:hAnsi="Times" w:cs="Times"/>
@@ -290,16 +302,172 @@
           <w:szCs w:val="32"/>
           <w:lang w:eastAsia="ja-JP"/>
         </w:rPr>
-        <w:t xml:space="preserve">Understanding how past market movements affect future volatility and asset correlations is key to risk management and portfolio optimization. </w:t>
-      </w:r>
-      <w:r>
-        <w:rPr>
-          <w:rFonts w:ascii="Times" w:eastAsiaTheme="minorEastAsia" w:hAnsi="Times" w:cs="Times"/>
-          <w:sz w:val="24"/>
-          <w:szCs w:val="32"/>
-          <w:lang w:eastAsia="ja-JP"/>
-        </w:rPr>
-        <w:t>Among the well-studied phenomena in this context is the leverage effect—where declining asset prices are followed by increased volatility</w:t>
+        <w:t>The impact of past directional changes</w:t>
+      </w:r>
+      <w:r>
+        <w:rPr>
+          <w:rFonts w:ascii="Times" w:eastAsiaTheme="minorEastAsia" w:hAnsi="Times" w:cs="Times"/>
+          <w:sz w:val="24"/>
+          <w:szCs w:val="32"/>
+          <w:lang w:eastAsia="ja-JP"/>
+        </w:rPr>
+        <w:t xml:space="preserve"> </w:t>
+      </w:r>
+      <w:r>
+        <w:rPr>
+          <w:rFonts w:ascii="Times" w:eastAsiaTheme="minorEastAsia" w:hAnsi="Times" w:cs="Times"/>
+          <w:sz w:val="24"/>
+          <w:szCs w:val="32"/>
+          <w:lang w:eastAsia="ja-JP"/>
+        </w:rPr>
+        <w:softHyphen/>
+      </w:r>
+      <w:r>
+        <w:rPr>
+          <w:rFonts w:ascii="Times" w:eastAsiaTheme="minorEastAsia" w:hAnsi="Times" w:cs="Times"/>
+          <w:sz w:val="24"/>
+          <w:szCs w:val="32"/>
+          <w:lang w:eastAsia="ja-JP"/>
+        </w:rPr>
+        <w:softHyphen/>
+      </w:r>
+      <w:r>
+        <w:rPr>
+          <w:rFonts w:ascii="Times" w:eastAsiaTheme="minorEastAsia" w:hAnsi="Times" w:cs="Times"/>
+          <w:sz w:val="24"/>
+          <w:szCs w:val="32"/>
+          <w:lang w:eastAsia="ja-JP"/>
+        </w:rPr>
+        <w:softHyphen/>
+        <w:t>—</w:t>
+      </w:r>
+      <w:r>
+        <w:rPr>
+          <w:rFonts w:ascii="Times" w:eastAsiaTheme="minorEastAsia" w:hAnsi="Times" w:cs="Times"/>
+          <w:sz w:val="24"/>
+          <w:szCs w:val="32"/>
+          <w:lang w:eastAsia="ja-JP"/>
+        </w:rPr>
+        <w:t xml:space="preserve"> </w:t>
+      </w:r>
+      <w:r>
+        <w:rPr>
+          <w:rFonts w:ascii="Times" w:eastAsiaTheme="minorEastAsia" w:hAnsi="Times" w:cs="Times"/>
+          <w:sz w:val="24"/>
+          <w:szCs w:val="32"/>
+          <w:lang w:eastAsia="ja-JP"/>
+        </w:rPr>
+        <w:t>such as negative returns</w:t>
+      </w:r>
+      <w:r>
+        <w:rPr>
+          <w:rFonts w:ascii="Times" w:eastAsiaTheme="minorEastAsia" w:hAnsi="Times" w:cs="Times"/>
+          <w:sz w:val="24"/>
+          <w:szCs w:val="32"/>
+          <w:lang w:eastAsia="ja-JP"/>
+        </w:rPr>
+        <w:t xml:space="preserve"> in a </w:t>
+      </w:r>
+      <w:r>
+        <w:rPr>
+          <w:rFonts w:ascii="Times" w:eastAsiaTheme="minorEastAsia" w:hAnsi="Times" w:cs="Times"/>
+          <w:sz w:val="24"/>
+          <w:szCs w:val="32"/>
+          <w:lang w:eastAsia="ja-JP"/>
+        </w:rPr>
+        <w:t xml:space="preserve">stock </w:t>
+      </w:r>
+      <w:r>
+        <w:rPr>
+          <w:rFonts w:ascii="Times" w:eastAsiaTheme="minorEastAsia" w:hAnsi="Times" w:cs="Times"/>
+          <w:sz w:val="24"/>
+          <w:szCs w:val="32"/>
+          <w:lang w:eastAsia="ja-JP"/>
+        </w:rPr>
+        <w:t>market</w:t>
+      </w:r>
+      <w:r>
+        <w:rPr>
+          <w:rFonts w:ascii="Times" w:eastAsiaTheme="minorEastAsia" w:hAnsi="Times" w:cs="Times"/>
+          <w:sz w:val="24"/>
+          <w:szCs w:val="32"/>
+          <w:lang w:eastAsia="ja-JP"/>
+        </w:rPr>
+        <w:t xml:space="preserve"> </w:t>
+      </w:r>
+      <w:r>
+        <w:rPr>
+          <w:rFonts w:ascii="Times" w:eastAsiaTheme="minorEastAsia" w:hAnsi="Times" w:cs="Times"/>
+          <w:sz w:val="24"/>
+          <w:szCs w:val="32"/>
+          <w:lang w:eastAsia="ja-JP"/>
+        </w:rPr>
+        <w:t>—</w:t>
+      </w:r>
+      <w:r>
+        <w:rPr>
+          <w:rFonts w:ascii="Times" w:eastAsiaTheme="minorEastAsia" w:hAnsi="Times" w:cs="Times"/>
+          <w:sz w:val="24"/>
+          <w:szCs w:val="32"/>
+          <w:lang w:eastAsia="ja-JP"/>
+        </w:rPr>
+        <w:t xml:space="preserve"> </w:t>
+      </w:r>
+      <w:r>
+        <w:rPr>
+          <w:rFonts w:ascii="Times" w:eastAsiaTheme="minorEastAsia" w:hAnsi="Times" w:cs="Times"/>
+          <w:sz w:val="24"/>
+          <w:szCs w:val="32"/>
+          <w:lang w:eastAsia="ja-JP"/>
+        </w:rPr>
+        <w:t>on dynamical features such as</w:t>
+      </w:r>
+      <w:r>
+        <w:rPr>
+          <w:rFonts w:ascii="Times" w:eastAsiaTheme="minorEastAsia" w:hAnsi="Times" w:cs="Times"/>
+          <w:sz w:val="24"/>
+          <w:szCs w:val="32"/>
+          <w:lang w:eastAsia="ja-JP"/>
+        </w:rPr>
+        <w:t xml:space="preserve"> </w:t>
+      </w:r>
+      <w:r>
+        <w:rPr>
+          <w:rFonts w:ascii="Times" w:eastAsiaTheme="minorEastAsia" w:hAnsi="Times" w:cs="Times"/>
+          <w:sz w:val="24"/>
+          <w:szCs w:val="32"/>
+          <w:lang w:eastAsia="ja-JP"/>
+        </w:rPr>
+        <w:t xml:space="preserve">fluctuations and correlations is </w:t>
+      </w:r>
+      <w:r>
+        <w:rPr>
+          <w:rFonts w:ascii="Times" w:eastAsiaTheme="minorEastAsia" w:hAnsi="Times" w:cs="Times"/>
+          <w:sz w:val="24"/>
+          <w:szCs w:val="32"/>
+          <w:lang w:eastAsia="ja-JP"/>
+        </w:rPr>
+        <w:t xml:space="preserve">fundamental to risk </w:t>
+      </w:r>
+      <w:proofErr w:type="spellStart"/>
+      <w:r>
+        <w:rPr>
+          <w:rFonts w:ascii="Times" w:eastAsiaTheme="minorEastAsia" w:hAnsi="Times" w:cs="Times"/>
+          <w:sz w:val="24"/>
+          <w:szCs w:val="32"/>
+          <w:lang w:eastAsia="ja-JP"/>
+        </w:rPr>
+        <w:t>modeling</w:t>
+      </w:r>
+      <w:proofErr w:type="spellEnd"/>
+      <w:r>
+        <w:rPr>
+          <w:rFonts w:ascii="Times" w:eastAsiaTheme="minorEastAsia" w:hAnsi="Times" w:cs="Times"/>
+          <w:sz w:val="24"/>
+          <w:szCs w:val="32"/>
+          <w:lang w:eastAsia="ja-JP"/>
+        </w:rPr>
+        <w:t xml:space="preserve"> in complex systems</w:t>
       </w:r>
       <w:r>
         <w:rPr>
@@ -317,7 +485,124 @@
           <w:szCs w:val="32"/>
           <w:lang w:eastAsia="ja-JP"/>
         </w:rPr>
-        <w:t>Contribution of t</w:t>
+        <w:t>Among the well-studied phenomena in this context is the leverage effect</w:t>
+      </w:r>
+      <w:r>
+        <w:rPr>
+          <w:rFonts w:ascii="Times" w:eastAsiaTheme="minorEastAsia" w:hAnsi="Times" w:cs="Times"/>
+          <w:sz w:val="24"/>
+          <w:szCs w:val="32"/>
+          <w:lang w:eastAsia="ja-JP"/>
+        </w:rPr>
+        <w:t xml:space="preserve"> </w:t>
+      </w:r>
+      <w:r>
+        <w:rPr>
+          <w:rFonts w:ascii="Times" w:eastAsiaTheme="minorEastAsia" w:hAnsi="Times" w:cs="Times"/>
+          <w:sz w:val="24"/>
+          <w:szCs w:val="32"/>
+          <w:lang w:eastAsia="ja-JP"/>
+        </w:rPr>
+        <w:t>—</w:t>
+      </w:r>
+      <w:r>
+        <w:rPr>
+          <w:rFonts w:ascii="Times" w:eastAsiaTheme="minorEastAsia" w:hAnsi="Times" w:cs="Times"/>
+          <w:sz w:val="24"/>
+          <w:szCs w:val="32"/>
+          <w:lang w:eastAsia="ja-JP"/>
+        </w:rPr>
+        <w:t xml:space="preserve"> </w:t>
+      </w:r>
+      <w:r>
+        <w:rPr>
+          <w:rFonts w:ascii="Times" w:eastAsiaTheme="minorEastAsia" w:hAnsi="Times" w:cs="Times"/>
+          <w:sz w:val="24"/>
+          <w:szCs w:val="32"/>
+          <w:lang w:eastAsia="ja-JP"/>
+        </w:rPr>
+        <w:t xml:space="preserve">where declining asset prices </w:t>
+      </w:r>
+      <w:r>
+        <w:rPr>
+          <w:rFonts w:ascii="Times" w:eastAsiaTheme="minorEastAsia" w:hAnsi="Times" w:cs="Times"/>
+          <w:sz w:val="24"/>
+          <w:szCs w:val="32"/>
+          <w:lang w:eastAsia="ja-JP"/>
+        </w:rPr>
+        <w:t xml:space="preserve">are accompanied </w:t>
+      </w:r>
+      <w:r>
+        <w:rPr>
+          <w:rFonts w:ascii="Times" w:eastAsiaTheme="minorEastAsia" w:hAnsi="Times" w:cs="Times"/>
+          <w:sz w:val="24"/>
+          <w:szCs w:val="32"/>
+          <w:lang w:eastAsia="ja-JP"/>
+        </w:rPr>
+        <w:t>by increase</w:t>
+      </w:r>
+      <w:r>
+        <w:rPr>
+          <w:rFonts w:ascii="Times" w:eastAsiaTheme="minorEastAsia" w:hAnsi="Times" w:cs="Times"/>
+          <w:sz w:val="24"/>
+          <w:szCs w:val="32"/>
+          <w:lang w:eastAsia="ja-JP"/>
+        </w:rPr>
+        <w:t xml:space="preserve">d </w:t>
+      </w:r>
+      <w:r>
+        <w:rPr>
+          <w:rFonts w:ascii="Times" w:eastAsiaTheme="minorEastAsia" w:hAnsi="Times" w:cs="Times"/>
+          <w:sz w:val="24"/>
+          <w:szCs w:val="32"/>
+          <w:lang w:eastAsia="ja-JP"/>
+        </w:rPr>
+        <w:t xml:space="preserve">fluctuations </w:t>
+      </w:r>
+      <w:r>
+        <w:rPr>
+          <w:rFonts w:ascii="Times" w:eastAsiaTheme="minorEastAsia" w:hAnsi="Times" w:cs="Times"/>
+          <w:sz w:val="24"/>
+          <w:szCs w:val="32"/>
+          <w:lang w:eastAsia="ja-JP"/>
+        </w:rPr>
+        <w:t>(also referred to as volatility)</w:t>
+      </w:r>
+      <w:r>
+        <w:rPr>
+          <w:rFonts w:ascii="Times" w:eastAsiaTheme="minorEastAsia" w:hAnsi="Times" w:cs="Times"/>
+          <w:sz w:val="24"/>
+          <w:szCs w:val="32"/>
+          <w:lang w:eastAsia="ja-JP"/>
+        </w:rPr>
+        <w:t>.</w:t>
+      </w:r>
+      <w:r>
+        <w:rPr>
+          <w:rFonts w:ascii="Times" w:eastAsiaTheme="minorEastAsia" w:hAnsi="Times" w:cs="Times"/>
+          <w:sz w:val="24"/>
+          <w:szCs w:val="32"/>
+          <w:lang w:eastAsia="ja-JP"/>
+        </w:rPr>
+        <w:t xml:space="preserve"> </w:t>
+      </w:r>
+      <w:r>
+        <w:rPr>
+          <w:rFonts w:ascii="Times" w:eastAsiaTheme="minorEastAsia" w:hAnsi="Times" w:cs="Times"/>
+          <w:sz w:val="24"/>
+          <w:szCs w:val="32"/>
+          <w:lang w:eastAsia="ja-JP"/>
+        </w:rPr>
+        <w:t>The c</w:t>
+      </w:r>
+      <w:r>
+        <w:rPr>
+          <w:rFonts w:ascii="Times" w:eastAsiaTheme="minorEastAsia" w:hAnsi="Times" w:cs="Times"/>
+          <w:sz w:val="24"/>
+          <w:szCs w:val="32"/>
+          <w:lang w:eastAsia="ja-JP"/>
+        </w:rPr>
+        <w:t>ontribution of t</w:t>
       </w:r>
       <w:r>
         <w:rPr>
@@ -344,16 +629,25 @@
           <w:szCs w:val="32"/>
           <w:lang w:eastAsia="ja-JP"/>
         </w:rPr>
-        <w:t xml:space="preserve"> have</w:t>
-      </w:r>
-      <w:r>
-        <w:rPr>
-          <w:rFonts w:ascii="Times" w:eastAsiaTheme="minorEastAsia" w:hAnsi="Times" w:cs="Times"/>
-          <w:sz w:val="24"/>
-          <w:szCs w:val="32"/>
-          <w:lang w:eastAsia="ja-JP"/>
-        </w:rPr>
-        <w:t xml:space="preserve"> also been widely explored [1, </w:t>
+        <w:t xml:space="preserve"> ha</w:t>
+      </w:r>
+      <w:r>
+        <w:rPr>
+          <w:rFonts w:ascii="Times" w:eastAsiaTheme="minorEastAsia" w:hAnsi="Times" w:cs="Times"/>
+          <w:sz w:val="24"/>
+          <w:szCs w:val="32"/>
+          <w:lang w:eastAsia="ja-JP"/>
+        </w:rPr>
+        <w:t>s</w:t>
+      </w:r>
+      <w:r>
+        <w:rPr>
+          <w:rFonts w:ascii="Times" w:eastAsiaTheme="minorEastAsia" w:hAnsi="Times" w:cs="Times"/>
+          <w:sz w:val="24"/>
+          <w:szCs w:val="32"/>
+          <w:lang w:eastAsia="ja-JP"/>
+        </w:rPr>
+        <w:t xml:space="preserve"> been widely explored [1, </w:t>
       </w:r>
       <w:r>
         <w:rPr>
@@ -371,25 +665,43 @@
           <w:szCs w:val="32"/>
           <w:lang w:eastAsia="ja-JP"/>
         </w:rPr>
-        <w:t xml:space="preserve">], but their </w:t>
-      </w:r>
-      <w:r>
-        <w:rPr>
-          <w:rFonts w:ascii="Times" w:eastAsiaTheme="minorEastAsia" w:hAnsi="Times" w:cs="Times"/>
-          <w:sz w:val="24"/>
-          <w:szCs w:val="32"/>
-          <w:lang w:eastAsia="ja-JP"/>
-        </w:rPr>
-        <w:t>behaviour</w:t>
-      </w:r>
-      <w:r>
-        <w:rPr>
-          <w:rFonts w:ascii="Times" w:eastAsiaTheme="minorEastAsia" w:hAnsi="Times" w:cs="Times"/>
-          <w:sz w:val="24"/>
-          <w:szCs w:val="32"/>
-          <w:lang w:eastAsia="ja-JP"/>
-        </w:rPr>
-        <w:t xml:space="preserve"> in smaller markets like Poland remains relatively</w:t>
+        <w:t>], but their behaviour in smaller</w:t>
+      </w:r>
+      <w:r>
+        <w:rPr>
+          <w:rFonts w:ascii="Times" w:eastAsiaTheme="minorEastAsia" w:hAnsi="Times" w:cs="Times"/>
+          <w:sz w:val="24"/>
+          <w:szCs w:val="32"/>
+          <w:lang w:eastAsia="ja-JP"/>
+        </w:rPr>
+        <w:t xml:space="preserve"> systems</w:t>
+      </w:r>
+      <w:r>
+        <w:rPr>
+          <w:rFonts w:ascii="Times" w:eastAsiaTheme="minorEastAsia" w:hAnsi="Times" w:cs="Times"/>
+          <w:sz w:val="24"/>
+          <w:szCs w:val="32"/>
+          <w:lang w:eastAsia="ja-JP"/>
+        </w:rPr>
+        <w:t xml:space="preserve"> like </w:t>
+      </w:r>
+      <w:r>
+        <w:rPr>
+          <w:rFonts w:ascii="Times" w:eastAsiaTheme="minorEastAsia" w:hAnsi="Times" w:cs="Times"/>
+          <w:sz w:val="24"/>
+          <w:szCs w:val="32"/>
+          <w:lang w:eastAsia="ja-JP"/>
+        </w:rPr>
+        <w:t>the Polish stock market</w:t>
+      </w:r>
+      <w:r>
+        <w:rPr>
+          <w:rFonts w:ascii="Times" w:eastAsiaTheme="minorEastAsia" w:hAnsi="Times" w:cs="Times"/>
+          <w:sz w:val="24"/>
+          <w:szCs w:val="32"/>
+          <w:lang w:eastAsia="ja-JP"/>
+        </w:rPr>
+        <w:t xml:space="preserve"> remains relatively</w:t>
       </w:r>
       <w:r>
         <w:rPr>
@@ -400,6 +712,38 @@
         </w:rPr>
         <w:t xml:space="preserve"> unknown. </w:t>
       </w:r>
+    </w:p>
+    <w:p>
+      <w:pPr>
+        <w:widowControl w:val="0"/>
+        <w:autoSpaceDE w:val="0"/>
+        <w:autoSpaceDN w:val="0"/>
+        <w:adjustRightInd w:val="0"/>
+        <w:spacing w:line="360" w:lineRule="atLeast"/>
+        <w:jc w:val="both"/>
+        <w:rPr>
+          <w:rFonts w:ascii="Times" w:eastAsiaTheme="minorEastAsia" w:hAnsi="Times" w:cs="Times"/>
+          <w:sz w:val="24"/>
+          <w:szCs w:val="32"/>
+          <w:lang w:eastAsia="ja-JP"/>
+        </w:rPr>
+      </w:pPr>
+    </w:p>
+    <w:p>
+      <w:pPr>
+        <w:widowControl w:val="0"/>
+        <w:autoSpaceDE w:val="0"/>
+        <w:autoSpaceDN w:val="0"/>
+        <w:adjustRightInd w:val="0"/>
+        <w:spacing w:line="360" w:lineRule="atLeast"/>
+        <w:jc w:val="both"/>
+        <w:rPr>
+          <w:rFonts w:ascii="Times" w:eastAsiaTheme="minorEastAsia" w:hAnsi="Times" w:cs="Times"/>
+          <w:sz w:val="24"/>
+          <w:szCs w:val="32"/>
+          <w:lang w:eastAsia="ja-JP"/>
+        </w:rPr>
+      </w:pPr>
       <w:r>
         <w:rPr>
           <w:rFonts w:ascii="Times" w:eastAsiaTheme="minorEastAsia" w:hAnsi="Times" w:cs="Times"/>
@@ -425,7 +769,163 @@
           <w:szCs w:val="32"/>
           <w:lang w:eastAsia="ja-JP"/>
         </w:rPr>
-        <w:t xml:space="preserve"> daily data from the Polish stock market (2010–2024), constructing a synthetic index by averaging individual stock prices. We regress index volatility, average component volatility, and average inter-stock correlations on lagged index returns to investigate their predictive relationships across various time lags. Additionally, we apply principal regression analysis </w:t>
+        <w:t xml:space="preserve"> daily data</w:t>
+      </w:r>
+      <w:r>
+        <w:t xml:space="preserve"> </w:t>
+      </w:r>
+      <w:r>
+        <w:rPr>
+          <w:rFonts w:ascii="Times" w:eastAsiaTheme="minorEastAsia" w:hAnsi="Times" w:cs="Times"/>
+          <w:sz w:val="24"/>
+          <w:szCs w:val="32"/>
+          <w:lang w:eastAsia="ja-JP"/>
+        </w:rPr>
+        <w:t>for companies listed on the Polish stock exchange from 2010 to 2024</w:t>
+      </w:r>
+      <w:r>
+        <w:rPr>
+          <w:rFonts w:ascii="Times" w:eastAsiaTheme="minorEastAsia" w:hAnsi="Times" w:cs="Times"/>
+          <w:sz w:val="24"/>
+          <w:szCs w:val="32"/>
+          <w:lang w:eastAsia="ja-JP"/>
+        </w:rPr>
+        <w:t xml:space="preserve">. </w:t>
+      </w:r>
+      <w:r>
+        <w:rPr>
+          <w:rFonts w:ascii="Times" w:eastAsiaTheme="minorEastAsia" w:hAnsi="Times" w:cs="Times"/>
+          <w:sz w:val="24"/>
+          <w:szCs w:val="32"/>
+          <w:lang w:eastAsia="ja-JP"/>
+        </w:rPr>
+        <w:t xml:space="preserve">We </w:t>
+      </w:r>
+      <w:r>
+        <w:rPr>
+          <w:rFonts w:ascii="Times" w:eastAsiaTheme="minorEastAsia" w:hAnsi="Times" w:cs="Times"/>
+          <w:sz w:val="24"/>
+          <w:szCs w:val="32"/>
+          <w:lang w:eastAsia="ja-JP"/>
+        </w:rPr>
+        <w:t>construct</w:t>
+      </w:r>
+      <w:r>
+        <w:rPr>
+          <w:rFonts w:ascii="Times" w:eastAsiaTheme="minorEastAsia" w:hAnsi="Times" w:cs="Times"/>
+          <w:sz w:val="24"/>
+          <w:szCs w:val="32"/>
+          <w:lang w:eastAsia="ja-JP"/>
+        </w:rPr>
+        <w:t xml:space="preserve"> a synthetic observable</w:t>
+      </w:r>
+      <w:r>
+        <w:rPr>
+          <w:rFonts w:ascii="Times" w:eastAsiaTheme="minorEastAsia" w:hAnsi="Times" w:cs="Times"/>
+          <w:sz w:val="24"/>
+          <w:szCs w:val="32"/>
+          <w:lang w:eastAsia="ja-JP"/>
+        </w:rPr>
+        <w:t xml:space="preserve"> </w:t>
+      </w:r>
+      <w:r>
+        <w:rPr>
+          <w:rFonts w:ascii="Times" w:eastAsiaTheme="minorEastAsia" w:hAnsi="Times" w:cs="Times"/>
+          <w:sz w:val="24"/>
+          <w:szCs w:val="32"/>
+          <w:lang w:eastAsia="ja-JP"/>
+        </w:rPr>
+        <w:t>—</w:t>
+      </w:r>
+      <w:r>
+        <w:rPr>
+          <w:rFonts w:ascii="Times" w:eastAsiaTheme="minorEastAsia" w:hAnsi="Times" w:cs="Times"/>
+          <w:sz w:val="24"/>
+          <w:szCs w:val="32"/>
+          <w:lang w:eastAsia="ja-JP"/>
+        </w:rPr>
+        <w:t xml:space="preserve"> </w:t>
+      </w:r>
+      <w:r>
+        <w:rPr>
+          <w:rFonts w:ascii="Times" w:eastAsiaTheme="minorEastAsia" w:hAnsi="Times" w:cs="Times"/>
+          <w:sz w:val="24"/>
+          <w:szCs w:val="32"/>
+          <w:lang w:eastAsia="ja-JP"/>
+        </w:rPr>
+        <w:t>an index</w:t>
+      </w:r>
+      <w:r>
+        <w:rPr>
+          <w:rFonts w:ascii="Times" w:eastAsiaTheme="minorEastAsia" w:hAnsi="Times" w:cs="Times"/>
+          <w:sz w:val="24"/>
+          <w:szCs w:val="32"/>
+          <w:lang w:eastAsia="ja-JP"/>
+        </w:rPr>
+        <w:t xml:space="preserve"> </w:t>
+      </w:r>
+      <w:r>
+        <w:rPr>
+          <w:rFonts w:ascii="Times" w:eastAsiaTheme="minorEastAsia" w:hAnsi="Times" w:cs="Times"/>
+          <w:sz w:val="24"/>
+          <w:szCs w:val="32"/>
+          <w:lang w:eastAsia="ja-JP"/>
+        </w:rPr>
+        <w:t>—</w:t>
+      </w:r>
+      <w:r>
+        <w:rPr>
+          <w:rFonts w:ascii="Times" w:eastAsiaTheme="minorEastAsia" w:hAnsi="Times" w:cs="Times"/>
+          <w:sz w:val="24"/>
+          <w:szCs w:val="32"/>
+          <w:lang w:eastAsia="ja-JP"/>
+        </w:rPr>
+        <w:t xml:space="preserve"> </w:t>
+      </w:r>
+      <w:r>
+        <w:rPr>
+          <w:rFonts w:ascii="Times" w:eastAsiaTheme="minorEastAsia" w:hAnsi="Times" w:cs="Times"/>
+          <w:sz w:val="24"/>
+          <w:szCs w:val="32"/>
+          <w:lang w:eastAsia="ja-JP"/>
+        </w:rPr>
+        <w:t>that reflects the collective state of the system at each point in time. W</w:t>
+      </w:r>
+      <w:r>
+        <w:rPr>
+          <w:rFonts w:ascii="Times" w:eastAsiaTheme="minorEastAsia" w:hAnsi="Times" w:cs="Times"/>
+          <w:sz w:val="24"/>
+          <w:szCs w:val="32"/>
+          <w:lang w:eastAsia="ja-JP"/>
+        </w:rPr>
+        <w:t>e regress the system’s global volatility, average local volatilities, and mean pairwise correlations on delayed fluctuations in the global observable</w:t>
+      </w:r>
+      <w:r>
+        <w:rPr>
+          <w:rFonts w:ascii="Times" w:eastAsiaTheme="minorEastAsia" w:hAnsi="Times" w:cs="Times"/>
+          <w:sz w:val="24"/>
+          <w:szCs w:val="32"/>
+          <w:lang w:eastAsia="ja-JP"/>
+        </w:rPr>
+        <w:t xml:space="preserve"> to investigate </w:t>
+      </w:r>
+      <w:r>
+        <w:rPr>
+          <w:rFonts w:ascii="Times" w:eastAsiaTheme="minorEastAsia" w:hAnsi="Times" w:cs="Times"/>
+          <w:sz w:val="24"/>
+          <w:szCs w:val="32"/>
+          <w:lang w:eastAsia="ja-JP"/>
+        </w:rPr>
+        <w:t>its</w:t>
+      </w:r>
+      <w:r>
+        <w:rPr>
+          <w:rFonts w:ascii="Times" w:eastAsiaTheme="minorEastAsia" w:hAnsi="Times" w:cs="Times"/>
+          <w:sz w:val="24"/>
+          <w:szCs w:val="32"/>
+          <w:lang w:eastAsia="ja-JP"/>
+        </w:rPr>
+        <w:t xml:space="preserve"> predictive relationships across various time lags. Additionally, we apply principal regression analysis </w:t>
       </w:r>
       <w:r>
         <w:rPr>
@@ -599,21 +1099,7 @@
               <w:szCs w:val="32"/>
               <w:lang w:eastAsia="ja-JP"/>
             </w:rPr>
-            <m:t>D</m:t>
-          </m:r>
-          <m:r>
-            <m:rPr>
-              <m:nor/>
-            </m:rPr>
-            <w:rPr>
-              <w:rFonts w:ascii="Cambria Math" w:eastAsiaTheme="minorEastAsia" w:hAnsi="Cambria Math" w:cs="Times"/>
-              <w:b/>
-              <w:bCs/>
-              <w:sz w:val="24"/>
-              <w:szCs w:val="32"/>
-              <w:lang w:eastAsia="ja-JP"/>
-            </w:rPr>
-            <m:t xml:space="preserve"> </m:t>
+            <m:t xml:space="preserve">D </m:t>
           </m:r>
           <m:r>
             <m:rPr>
@@ -674,6 +1160,33 @@
       </w:r>
       <w:r>
         <w:rPr>
+          <w:rFonts w:ascii="Times" w:eastAsiaTheme="minorEastAsia" w:hAnsi="Times" w:cs="Times"/>
+          <w:sz w:val="24"/>
+          <w:szCs w:val="32"/>
+          <w:lang w:eastAsia="ja-JP"/>
+        </w:rPr>
+        <w:t>respon</w:t>
+      </w:r>
+      <w:r>
+        <w:rPr>
+          <w:rFonts w:ascii="Times" w:eastAsiaTheme="minorEastAsia" w:hAnsi="Times" w:cs="Times"/>
+          <w:sz w:val="24"/>
+          <w:szCs w:val="32"/>
+          <w:lang w:eastAsia="ja-JP"/>
+        </w:rPr>
+        <w:t>se</w:t>
+      </w:r>
+      <w:r>
+        <w:rPr>
+          <w:rFonts w:ascii="Times" w:eastAsiaTheme="minorEastAsia" w:hAnsi="Times" w:cs="Times"/>
+          <w:sz w:val="24"/>
+          <w:szCs w:val="32"/>
+          <w:lang w:eastAsia="ja-JP"/>
+        </w:rPr>
+        <w:t xml:space="preserve"> matrices </w:t>
+      </w:r>
+      <w:r>
+        <w:rPr>
           <w:rFonts w:ascii="Cambria Math" w:eastAsiaTheme="minorEastAsia" w:hAnsi="Cambria Math" w:cs="Times"/>
           <w:b/>
           <w:bCs/>
@@ -690,16 +1203,16 @@
           <w:szCs w:val="32"/>
           <w:lang w:eastAsia="ja-JP"/>
         </w:rPr>
-        <w:t xml:space="preserve"> matrices</w:t>
-      </w:r>
-      <w:r>
-        <w:rPr>
-          <w:rFonts w:ascii="Times" w:eastAsiaTheme="minorEastAsia" w:hAnsi="Times" w:cs="Times"/>
-          <w:sz w:val="24"/>
-          <w:szCs w:val="32"/>
-          <w:lang w:eastAsia="ja-JP"/>
-        </w:rPr>
-        <w:t xml:space="preserve"> through eigenvalue decomposition</w:t>
+        <w:t xml:space="preserve"> </w:t>
+      </w:r>
+      <w:r>
+        <w:rPr>
+          <w:rFonts w:ascii="Times" w:eastAsiaTheme="minorEastAsia" w:hAnsi="Times" w:cs="Times"/>
+          <w:sz w:val="24"/>
+          <w:szCs w:val="32"/>
+          <w:lang w:eastAsia="ja-JP"/>
+        </w:rPr>
+        <w:t>through eigenvalue decomposition</w:t>
       </w:r>
       <w:r>
         <w:rPr>
@@ -735,7 +1248,142 @@
           <w:szCs w:val="32"/>
           <w:lang w:eastAsia="ja-JP"/>
         </w:rPr>
-        <w:t xml:space="preserve"> compared to more established foreign markets, with lower—but still influential—correlations. These insights help highlight differences in market dynamics and can inform Polish investors on how standard models </w:t>
+        <w:t xml:space="preserve"> compared to more established foreign markets, with </w:t>
+      </w:r>
+      <w:r>
+        <w:rPr>
+          <w:rFonts w:ascii="Times" w:eastAsiaTheme="minorEastAsia" w:hAnsi="Times" w:cs="Times"/>
+          <w:sz w:val="24"/>
+          <w:szCs w:val="32"/>
+          <w:lang w:eastAsia="ja-JP"/>
+        </w:rPr>
+        <w:t>lower</w:t>
+      </w:r>
+      <w:r>
+        <w:rPr>
+          <w:rFonts w:ascii="Times" w:eastAsiaTheme="minorEastAsia" w:hAnsi="Times" w:cs="Times"/>
+          <w:sz w:val="24"/>
+          <w:szCs w:val="32"/>
+          <w:lang w:eastAsia="ja-JP"/>
+        </w:rPr>
+        <w:t xml:space="preserve"> in amplitude</w:t>
+      </w:r>
+      <w:r>
+        <w:rPr>
+          <w:rFonts w:ascii="Times" w:eastAsiaTheme="minorEastAsia" w:hAnsi="Times" w:cs="Times"/>
+          <w:sz w:val="24"/>
+          <w:szCs w:val="32"/>
+          <w:lang w:eastAsia="ja-JP"/>
+        </w:rPr>
+        <w:t xml:space="preserve"> </w:t>
+      </w:r>
+      <w:r>
+        <w:rPr>
+          <w:rFonts w:ascii="Times" w:eastAsiaTheme="minorEastAsia" w:hAnsi="Times" w:cs="Times"/>
+          <w:sz w:val="24"/>
+          <w:szCs w:val="32"/>
+          <w:lang w:eastAsia="ja-JP"/>
+        </w:rPr>
+        <w:t>—</w:t>
+      </w:r>
+      <w:r>
+        <w:rPr>
+          <w:rFonts w:ascii="Times" w:eastAsiaTheme="minorEastAsia" w:hAnsi="Times" w:cs="Times"/>
+          <w:sz w:val="24"/>
+          <w:szCs w:val="32"/>
+          <w:lang w:eastAsia="ja-JP"/>
+        </w:rPr>
+        <w:t xml:space="preserve"> </w:t>
+      </w:r>
+      <w:r>
+        <w:rPr>
+          <w:rFonts w:ascii="Times" w:eastAsiaTheme="minorEastAsia" w:hAnsi="Times" w:cs="Times"/>
+          <w:sz w:val="24"/>
+          <w:szCs w:val="32"/>
+          <w:lang w:eastAsia="ja-JP"/>
+        </w:rPr>
+        <w:t>but still influential</w:t>
+      </w:r>
+      <w:r>
+        <w:rPr>
+          <w:rFonts w:ascii="Times" w:eastAsiaTheme="minorEastAsia" w:hAnsi="Times" w:cs="Times"/>
+          <w:sz w:val="24"/>
+          <w:szCs w:val="32"/>
+          <w:lang w:eastAsia="ja-JP"/>
+        </w:rPr>
+        <w:t xml:space="preserve"> </w:t>
+      </w:r>
+      <w:r>
+        <w:rPr>
+          <w:rFonts w:ascii="Times" w:eastAsiaTheme="minorEastAsia" w:hAnsi="Times" w:cs="Times"/>
+          <w:sz w:val="24"/>
+          <w:szCs w:val="32"/>
+          <w:lang w:eastAsia="ja-JP"/>
+        </w:rPr>
+        <w:t>—</w:t>
+      </w:r>
+      <w:r>
+        <w:rPr>
+          <w:rFonts w:ascii="Times" w:eastAsiaTheme="minorEastAsia" w:hAnsi="Times" w:cs="Times"/>
+          <w:sz w:val="24"/>
+          <w:szCs w:val="32"/>
+          <w:lang w:eastAsia="ja-JP"/>
+        </w:rPr>
+        <w:t xml:space="preserve"> </w:t>
+      </w:r>
+      <w:r>
+        <w:rPr>
+          <w:rFonts w:ascii="Times" w:eastAsiaTheme="minorEastAsia" w:hAnsi="Times" w:cs="Times"/>
+          <w:sz w:val="24"/>
+          <w:szCs w:val="32"/>
+          <w:lang w:eastAsia="ja-JP"/>
+        </w:rPr>
+        <w:t xml:space="preserve">negative </w:t>
+      </w:r>
+      <w:r>
+        <w:rPr>
+          <w:rFonts w:ascii="Times" w:eastAsiaTheme="minorEastAsia" w:hAnsi="Times" w:cs="Times"/>
+          <w:sz w:val="24"/>
+          <w:szCs w:val="32"/>
+          <w:lang w:eastAsia="ja-JP"/>
+        </w:rPr>
+        <w:t xml:space="preserve">correlations. These insights help highlight differences in </w:t>
+      </w:r>
+      <w:r>
+        <w:rPr>
+          <w:rFonts w:ascii="Times" w:eastAsiaTheme="minorEastAsia" w:hAnsi="Times" w:cs="Times"/>
+          <w:sz w:val="24"/>
+          <w:szCs w:val="32"/>
+          <w:lang w:eastAsia="ja-JP"/>
+        </w:rPr>
+        <w:t>mar</w:t>
+      </w:r>
+      <w:r>
+        <w:rPr>
+          <w:rFonts w:ascii="Times" w:eastAsiaTheme="minorEastAsia" w:hAnsi="Times" w:cs="Times"/>
+          <w:sz w:val="24"/>
+          <w:szCs w:val="32"/>
+          <w:lang w:eastAsia="ja-JP"/>
+        </w:rPr>
+        <w:t>k</w:t>
+      </w:r>
+      <w:r>
+        <w:rPr>
+          <w:rFonts w:ascii="Times" w:eastAsiaTheme="minorEastAsia" w:hAnsi="Times" w:cs="Times"/>
+          <w:sz w:val="24"/>
+          <w:szCs w:val="32"/>
+          <w:lang w:eastAsia="ja-JP"/>
+        </w:rPr>
+        <w:t>et</w:t>
+      </w:r>
+      <w:r>
+        <w:rPr>
+          <w:rFonts w:ascii="Times" w:eastAsiaTheme="minorEastAsia" w:hAnsi="Times" w:cs="Times"/>
+          <w:sz w:val="24"/>
+          <w:szCs w:val="32"/>
+          <w:lang w:eastAsia="ja-JP"/>
+        </w:rPr>
+        <w:t xml:space="preserve"> dynamics and can inform Polish investors on how standard models </w:t>
       </w:r>
       <w:r>
         <w:rPr>

</xml_diff>